<commit_message>
add new python package to dokument
</commit_message>
<xml_diff>
--- a/hmc/doc/setup.docx
+++ b/hmc/doc/setup.docx
@@ -33,23 +33,34 @@
     <w:p>
       <w:pPr>
         <w:rPr>
-          <w:lang w:val="en-US"/>
-        </w:rPr>
-      </w:pPr>
+          <w:rStyle w:val="Hervorhebung"/>
+          <w:lang w:val="en-US"/>
+        </w:rPr>
+      </w:pPr>
+      <w:proofErr w:type="gramStart"/>
       <w:r>
         <w:rPr>
           <w:rStyle w:val="HTMLCode"/>
           <w:rFonts w:eastAsiaTheme="minorHAnsi"/>
           <w:lang w:val="en-US"/>
         </w:rPr>
-        <w:t>apt-get install python-crypto</w:t>
-      </w:r>
+        <w:t>apt-get</w:t>
+      </w:r>
+      <w:proofErr w:type="gramEnd"/>
       <w:r>
         <w:rPr>
           <w:rStyle w:val="HTMLCode"/>
           <w:rFonts w:eastAsiaTheme="minorHAnsi"/>
           <w:lang w:val="en-US"/>
         </w:rPr>
+        <w:t xml:space="preserve"> install python-crypto</w:t>
+      </w:r>
+      <w:r>
+        <w:rPr>
+          <w:rStyle w:val="HTMLCode"/>
+          <w:rFonts w:eastAsiaTheme="minorHAnsi"/>
+          <w:lang w:val="en-US"/>
+        </w:rPr>
         <w:t xml:space="preserve"> </w:t>
       </w:r>
       <w:r>
@@ -78,6 +89,50 @@
         <w:t>mysqldb</w:t>
       </w:r>
       <w:proofErr w:type="spellEnd"/>
+      <w:r>
+        <w:rPr>
+          <w:lang w:val="en-US"/>
+        </w:rPr>
+        <w:t xml:space="preserve"> </w:t>
+      </w:r>
+      <w:r>
+        <w:rPr>
+          <w:rStyle w:val="st"/>
+          <w:lang w:val="en-US"/>
+        </w:rPr>
+        <w:t xml:space="preserve"> </w:t>
+      </w:r>
+      <w:r>
+        <w:rPr>
+          <w:rStyle w:val="Hervorhebung"/>
+          <w:lang w:val="en-US"/>
+        </w:rPr>
+        <w:t>python</w:t>
+      </w:r>
+      <w:r>
+        <w:rPr>
+          <w:rStyle w:val="st"/>
+          <w:lang w:val="en-US"/>
+        </w:rPr>
+        <w:t>-</w:t>
+      </w:r>
+      <w:proofErr w:type="spellStart"/>
+      <w:r>
+        <w:rPr>
+          <w:rStyle w:val="Hervorhebung"/>
+          <w:lang w:val="en-US"/>
+        </w:rPr>
+        <w:t>xmltodic</w:t>
+      </w:r>
+      <w:proofErr w:type="spellEnd"/>
+    </w:p>
+    <w:p>
+      <w:pPr>
+        <w:rPr>
+          <w:rStyle w:val="Hervorhebung"/>
+          <w:lang w:val="en-US"/>
+        </w:rPr>
+      </w:pPr>
     </w:p>
     <w:p>
       <w:pPr>
@@ -428,7 +483,6 @@
         </w:rPr>
       </w:pPr>
       <w:proofErr w:type="spellStart"/>
-      <w:proofErr w:type="gramStart"/>
       <w:r>
         <w:rPr>
           <w:rFonts w:ascii="Courier New" w:hAnsi="Courier New" w:cs="Courier New"/>
@@ -439,7 +493,6 @@
         <w:t>sudo</w:t>
       </w:r>
       <w:proofErr w:type="spellEnd"/>
-      <w:proofErr w:type="gramEnd"/>
       <w:r>
         <w:rPr>
           <w:rFonts w:ascii="Courier New" w:hAnsi="Courier New" w:cs="Courier New"/>
@@ -2149,6 +2202,22 @@
       <w:szCs w:val="20"/>
     </w:rPr>
   </w:style>
+  <w:style w:type="character" w:customStyle="1" w:styleId="st">
+    <w:name w:val="st"/>
+    <w:basedOn w:val="Absatz-Standardschriftart"/>
+    <w:rsid w:val="009A354C"/>
+  </w:style>
+  <w:style w:type="character" w:styleId="Hervorhebung">
+    <w:name w:val="Emphasis"/>
+    <w:basedOn w:val="Absatz-Standardschriftart"/>
+    <w:uiPriority w:val="20"/>
+    <w:qFormat/>
+    <w:rsid w:val="009A354C"/>
+    <w:rPr>
+      <w:i/>
+      <w:iCs/>
+    </w:rPr>
+  </w:style>
 </w:styles>
 </file>
 
@@ -2411,6 +2480,22 @@
       <w:rFonts w:ascii="Courier New" w:eastAsia="Times New Roman" w:hAnsi="Courier New" w:cs="Courier New"/>
       <w:sz w:val="20"/>
       <w:szCs w:val="20"/>
+    </w:rPr>
+  </w:style>
+  <w:style w:type="character" w:customStyle="1" w:styleId="st">
+    <w:name w:val="st"/>
+    <w:basedOn w:val="Absatz-Standardschriftart"/>
+    <w:rsid w:val="009A354C"/>
+  </w:style>
+  <w:style w:type="character" w:styleId="Hervorhebung">
+    <w:name w:val="Emphasis"/>
+    <w:basedOn w:val="Absatz-Standardschriftart"/>
+    <w:uiPriority w:val="20"/>
+    <w:qFormat/>
+    <w:rsid w:val="009A354C"/>
+    <w:rPr>
+      <w:i/>
+      <w:iCs/>
     </w:rPr>
   </w:style>
 </w:styles>

</xml_diff>